<commit_message>
update resume and certs
</commit_message>
<xml_diff>
--- a/Shawn_Crahen_Resume_2024.docx
+++ b/Shawn_Crahen_Resume_2024.docx
@@ -111,18 +111,8 @@
             <w:sz w:val="18"/>
             <w:szCs w:val="18"/>
           </w:rPr>
-          <w:t>linkedin.com/in/</w:t>
+          <w:t>linkedin.com/in/shawnjcrahen</w:t>
         </w:r>
-        <w:proofErr w:type="spellStart"/>
-        <w:r>
-          <w:rPr>
-            <w:rStyle w:val="Hyperlink"/>
-            <w:sz w:val="18"/>
-            <w:szCs w:val="18"/>
-          </w:rPr>
-          <w:t>shawnjcrahen</w:t>
-        </w:r>
-        <w:proofErr w:type="spellEnd"/>
       </w:hyperlink>
       <w:r>
         <w:rPr>
@@ -209,7 +199,6 @@
           <w:tab w:val="right" w:pos="10080"/>
         </w:tabs>
       </w:pPr>
-      <w:proofErr w:type="spellStart"/>
       <w:r>
         <w:rPr>
           <w:b/>
@@ -226,14 +215,7 @@
         <w:rPr>
           <w:b/>
         </w:rPr>
-        <w:t>ay</w:t>
-      </w:r>
-      <w:proofErr w:type="spellEnd"/>
-      <w:r>
-        <w:rPr>
-          <w:b/>
-        </w:rPr>
-        <w:t xml:space="preserve"> Technology Group </w:t>
+        <w:t xml:space="preserve">ay Technology Group </w:t>
       </w:r>
       <w:r>
         <w:rPr>
@@ -360,15 +342,7 @@
         <w:t xml:space="preserve"> RESTful Web Services,</w:t>
       </w:r>
       <w:r>
-        <w:t xml:space="preserve"> </w:t>
-      </w:r>
-      <w:proofErr w:type="spellStart"/>
-      <w:r>
-        <w:t>Thymeleaf</w:t>
-      </w:r>
-      <w:proofErr w:type="spellEnd"/>
-      <w:r>
-        <w:t>, JavaScript/jQuery</w:t>
+        <w:t xml:space="preserve"> Thymeleaf, JavaScript/jQuery</w:t>
       </w:r>
       <w:r>
         <w:t>, &amp; Oracle Database</w:t>
@@ -404,15 +378,7 @@
         <w:t>, Bootstrap, HTML, CSS/SASS</w:t>
       </w:r>
       <w:r>
-        <w:t xml:space="preserve">, &amp; </w:t>
-      </w:r>
-      <w:proofErr w:type="spellStart"/>
-      <w:r>
-        <w:t>Thymeleaf</w:t>
-      </w:r>
-      <w:proofErr w:type="spellEnd"/>
-      <w:r>
-        <w:t xml:space="preserve"> templates</w:t>
+        <w:t>, &amp; Thymeleaf templates</w:t>
       </w:r>
     </w:p>
     <w:p>
@@ -427,21 +393,13 @@
         <w:ind w:left="360"/>
       </w:pPr>
       <w:r>
-        <w:t xml:space="preserve">Write unit tests and automated tests using JUnit, Mockito, </w:t>
-      </w:r>
-      <w:proofErr w:type="spellStart"/>
-      <w:r>
-        <w:t>AssertJ</w:t>
-      </w:r>
-      <w:proofErr w:type="spellEnd"/>
-      <w:r>
-        <w:t>, Cucumber</w:t>
-      </w:r>
-      <w:r>
-        <w:t>/Gherkin</w:t>
-      </w:r>
-      <w:r>
-        <w:t>, &amp; Selenium WebDriver</w:t>
+        <w:t>Conduct code reviews and establish</w:t>
+      </w:r>
+      <w:r>
+        <w:t>/enforce</w:t>
+      </w:r>
+      <w:r>
+        <w:t xml:space="preserve"> performance, security, and style standards </w:t>
       </w:r>
     </w:p>
     <w:p>
@@ -456,6 +414,27 @@
         <w:ind w:left="360"/>
       </w:pPr>
       <w:r>
+        <w:t>Write unit tests and automated tests using JUnit, Mockito, AssertJ, Cucumber</w:t>
+      </w:r>
+      <w:r>
+        <w:t>/Gherkin</w:t>
+      </w:r>
+      <w:r>
+        <w:t>, &amp; Selenium WebDriver</w:t>
+      </w:r>
+    </w:p>
+    <w:p>
+      <w:pPr>
+        <w:numPr>
+          <w:ilvl w:val="0"/>
+          <w:numId w:val="4"/>
+        </w:numPr>
+        <w:tabs>
+          <w:tab w:val="left" w:pos="360"/>
+        </w:tabs>
+        <w:ind w:left="360"/>
+      </w:pPr>
+      <w:r>
         <w:t>Collaborate and coordinate team effort using</w:t>
       </w:r>
       <w:r>
@@ -474,15 +453,7 @@
         <w:t>ucket,</w:t>
       </w:r>
       <w:r>
-        <w:t xml:space="preserve"> </w:t>
-      </w:r>
-      <w:proofErr w:type="spellStart"/>
-      <w:r>
-        <w:t>Sourcetree</w:t>
-      </w:r>
-      <w:proofErr w:type="spellEnd"/>
-      <w:r>
-        <w:t>, Git</w:t>
+        <w:t xml:space="preserve"> Sourcetree, Git</w:t>
       </w:r>
       <w:r>
         <w:t>, Miro</w:t>
@@ -869,13 +840,8 @@
         <w:t xml:space="preserve">, </w:t>
       </w:r>
       <w:r>
-        <w:t xml:space="preserve">AWS Route 53, AWS S3, AWS </w:t>
-      </w:r>
-      <w:proofErr w:type="spellStart"/>
-      <w:r>
-        <w:t>Cloudfront</w:t>
-      </w:r>
-      <w:proofErr w:type="spellEnd"/>
+        <w:t>AWS Route 53, AWS S3, AWS Cloudfront</w:t>
+      </w:r>
     </w:p>
     <w:p>
       <w:pPr>
@@ -985,128 +951,11 @@
         <w:t xml:space="preserve">Java, </w:t>
       </w:r>
       <w:r>
-        <w:t xml:space="preserve">Spring Boot, </w:t>
-      </w:r>
-      <w:proofErr w:type="spellStart"/>
-      <w:r>
-        <w:t>Thymeleaf</w:t>
-      </w:r>
-      <w:proofErr w:type="spellEnd"/>
-      <w:r>
-        <w:t>, H2, HTML, CSS, AWS, Java</w:t>
+        <w:t>Spring Boot, Thymeleaf, H2, HTML, CSS, AWS, Java</w:t>
       </w:r>
       <w:r>
         <w:t>Script</w:t>
       </w:r>
-    </w:p>
-    <w:p>
-      <w:pPr>
-        <w:tabs>
-          <w:tab w:val="left" w:pos="360"/>
-          <w:tab w:val="right" w:pos="9360"/>
-        </w:tabs>
-        <w:rPr>
-          <w:b/>
-          <w:sz w:val="10"/>
-          <w:szCs w:val="10"/>
-        </w:rPr>
-      </w:pPr>
-    </w:p>
-    <w:p>
-      <w:pPr>
-        <w:tabs>
-          <w:tab w:val="left" w:pos="360"/>
-          <w:tab w:val="right" w:pos="9360"/>
-        </w:tabs>
-      </w:pPr>
-      <w:r>
-        <w:rPr>
-          <w:b/>
-        </w:rPr>
-        <w:t>Minesweeper Replica</w:t>
-      </w:r>
-      <w:r>
-        <w:rPr>
-          <w:b/>
-        </w:rPr>
-        <w:t xml:space="preserve"> </w:t>
-      </w:r>
-      <w:r>
-        <w:rPr>
-          <w:b/>
-        </w:rPr>
-        <w:t xml:space="preserve">- </w:t>
-      </w:r>
-      <w:hyperlink r:id="rId12" w:history="1">
-        <w:r>
-          <w:rPr>
-            <w:rStyle w:val="Hyperlink"/>
-            <w:bCs/>
-          </w:rPr>
-          <w:t>https://github.com/minesweeper</w:t>
-        </w:r>
-      </w:hyperlink>
-      <w:r>
-        <w:rPr>
-          <w:b/>
-        </w:rPr>
-        <w:t xml:space="preserve"> </w:t>
-      </w:r>
-      <w:r>
-        <w:t>(</w:t>
-      </w:r>
-      <w:r>
-        <w:t>January 2022</w:t>
-      </w:r>
-      <w:r>
-        <w:t>)</w:t>
-      </w:r>
-    </w:p>
-    <w:p>
-      <w:pPr>
-        <w:numPr>
-          <w:ilvl w:val="0"/>
-          <w:numId w:val="2"/>
-        </w:numPr>
-        <w:tabs>
-          <w:tab w:val="left" w:pos="360"/>
-        </w:tabs>
-      </w:pPr>
-      <w:r>
-        <w:t>Implemented Minesweeper clone for Windows using Java</w:t>
-      </w:r>
-    </w:p>
-    <w:p>
-      <w:pPr>
-        <w:numPr>
-          <w:ilvl w:val="0"/>
-          <w:numId w:val="2"/>
-        </w:numPr>
-        <w:tabs>
-          <w:tab w:val="left" w:pos="360"/>
-        </w:tabs>
-        <w:rPr>
-          <w:sz w:val="18"/>
-          <w:szCs w:val="18"/>
-        </w:rPr>
-      </w:pPr>
-      <w:r>
-        <w:t>Technologies Used: Java,</w:t>
-      </w:r>
-      <w:r>
-        <w:t xml:space="preserve"> JavaFX,</w:t>
-      </w:r>
-      <w:r>
-        <w:t xml:space="preserve"> </w:t>
-      </w:r>
-      <w:r>
-        <w:t xml:space="preserve">Launch4J, </w:t>
-      </w:r>
-      <w:proofErr w:type="spellStart"/>
-      <w:r>
-        <w:t>InnoSetup</w:t>
-      </w:r>
-      <w:proofErr w:type="spellEnd"/>
     </w:p>
     <w:p>
       <w:pPr>
@@ -1171,14 +1020,53 @@
           <w:b/>
           <w:bCs/>
         </w:rPr>
-        <w:t xml:space="preserve">AWS Certified </w:t>
+        <w:t xml:space="preserve">AWS Certified Solutions Architect </w:t>
       </w:r>
       <w:r>
         <w:rPr>
           <w:b/>
           <w:bCs/>
         </w:rPr>
-        <w:t>Developer - Associate</w:t>
+        <w:t>-</w:t>
+      </w:r>
+      <w:r>
+        <w:rPr>
+          <w:b/>
+          <w:bCs/>
+        </w:rPr>
+        <w:t xml:space="preserve"> Associate</w:t>
+      </w:r>
+      <w:r>
+        <w:t>, Amazon Web Services</w:t>
+      </w:r>
+      <w:r>
+        <w:tab/>
+      </w:r>
+      <w:r>
+        <w:rPr>
+          <w:b/>
+          <w:bCs/>
+        </w:rPr>
+        <w:t>Mar 2024</w:t>
+      </w:r>
+    </w:p>
+    <w:p>
+      <w:pPr>
+        <w:numPr>
+          <w:ilvl w:val="0"/>
+          <w:numId w:val="1"/>
+        </w:numPr>
+        <w:tabs>
+          <w:tab w:val="left" w:pos="360"/>
+          <w:tab w:val="right" w:pos="10080"/>
+        </w:tabs>
+      </w:pPr>
+      <w:r>
+        <w:rPr>
+          <w:b/>
+          <w:bCs/>
+        </w:rPr>
+        <w:t>AWS Certified Developer - Associate</w:t>
       </w:r>
       <w:r>
         <w:t xml:space="preserve">, </w:t>
@@ -1630,48 +1518,78 @@
       </w:r>
       <w:r>
         <w:tab/>
-        <w:t>Spring,</w:t>
+        <w:t>Spring</w:t>
+      </w:r>
+      <w:r>
+        <w:t xml:space="preserve"> Framework</w:t>
+      </w:r>
+      <w:r>
+        <w:t>,</w:t>
       </w:r>
       <w:r>
         <w:t xml:space="preserve"> Hibernate,</w:t>
       </w:r>
       <w:r>
+        <w:t xml:space="preserve"> Thymeleaf,</w:t>
+      </w:r>
+      <w:r>
         <w:t xml:space="preserve"> </w:t>
       </w:r>
-      <w:proofErr w:type="spellStart"/>
-      <w:r>
-        <w:t>Thymeleaf</w:t>
-      </w:r>
-      <w:proofErr w:type="spellEnd"/>
-      <w:r>
-        <w:t>,</w:t>
+      <w:r>
+        <w:t xml:space="preserve">REST, </w:t>
+      </w:r>
+      <w:r>
+        <w:t xml:space="preserve">AngularJS, Bootstrap, </w:t>
+      </w:r>
+      <w:r>
+        <w:t>Agile</w:t>
+      </w:r>
+      <w:r>
+        <w:t xml:space="preserve"> (Scrum)</w:t>
+      </w:r>
+      <w:r>
+        <w:t xml:space="preserve">, </w:t>
+      </w:r>
+      <w:r>
+        <w:t>Git</w:t>
+      </w:r>
+      <w:r>
+        <w:t>, Jira,</w:t>
+      </w:r>
+    </w:p>
+    <w:p>
+      <w:pPr>
+        <w:tabs>
+          <w:tab w:val="left" w:pos="1620"/>
+        </w:tabs>
+        <w:ind w:left="360"/>
+      </w:pPr>
+      <w:r>
+        <w:tab/>
+      </w:r>
+      <w:r>
+        <w:t>Confluence,</w:t>
       </w:r>
       <w:r>
         <w:t xml:space="preserve"> </w:t>
       </w:r>
       <w:r>
-        <w:t xml:space="preserve">REST, </w:t>
-      </w:r>
-      <w:r>
-        <w:t xml:space="preserve">AngularJS, Bootstrap, </w:t>
-      </w:r>
-      <w:r>
-        <w:t>Agile</w:t>
-      </w:r>
-      <w:r>
-        <w:t xml:space="preserve"> (Scrum)</w:t>
-      </w:r>
-      <w:r>
-        <w:t xml:space="preserve">, </w:t>
-      </w:r>
-      <w:r>
-        <w:t>Git</w:t>
-      </w:r>
-      <w:r>
-        <w:t>, Jira,</w:t>
-      </w:r>
-      <w:r>
-        <w:t xml:space="preserve"> Confluence,</w:t>
+        <w:t>Bitbucket,</w:t>
+      </w:r>
+      <w:r>
+        <w:t xml:space="preserve"> Sourcetree,</w:t>
+      </w:r>
+      <w:r>
+        <w:t xml:space="preserve"> </w:t>
+      </w:r>
+      <w:r>
+        <w:t>A</w:t>
+      </w:r>
+      <w:r>
+        <w:t>mazon Web Services</w:t>
+      </w:r>
+      <w:r>
+        <w:t>, React, JUnit, Mockito, AssertJ, Cucumber,</w:t>
       </w:r>
     </w:p>
     <w:p>
@@ -1679,43 +1597,18 @@
         <w:tabs>
           <w:tab w:val="left" w:pos="1620"/>
         </w:tabs>
-        <w:ind w:left="1620"/>
-      </w:pPr>
-      <w:r>
-        <w:t>Bitbucket,</w:t>
-      </w:r>
-      <w:r>
-        <w:t xml:space="preserve"> </w:t>
-      </w:r>
-      <w:proofErr w:type="spellStart"/>
-      <w:r>
-        <w:t>Sourcetree</w:t>
-      </w:r>
-      <w:proofErr w:type="spellEnd"/>
-      <w:r>
-        <w:t>,</w:t>
-      </w:r>
-      <w:r>
-        <w:t xml:space="preserve"> </w:t>
-      </w:r>
-      <w:r>
-        <w:t>AWS</w:t>
-      </w:r>
-      <w:r>
-        <w:t xml:space="preserve">, React, JUnit, Mockito, </w:t>
-      </w:r>
-      <w:proofErr w:type="spellStart"/>
-      <w:r>
-        <w:t>AssertJ</w:t>
-      </w:r>
-      <w:proofErr w:type="spellEnd"/>
-      <w:r>
-        <w:t>, Cucumber, Selenium WebDriver</w:t>
+        <w:ind w:left="360"/>
+      </w:pPr>
+      <w:r>
+        <w:tab/>
+      </w:r>
+      <w:r>
+        <w:t>Selenium WebDriver</w:t>
       </w:r>
     </w:p>
     <w:sectPr>
-      <w:headerReference w:type="default" r:id="rId13"/>
-      <w:footerReference w:type="default" r:id="rId14"/>
+      <w:headerReference w:type="default" r:id="rId12"/>
+      <w:footerReference w:type="default" r:id="rId13"/>
       <w:type w:val="continuous"/>
       <w:pgSz w:w="12240" w:h="15840" w:code="1"/>
       <w:pgMar w:top="1080" w:right="1080" w:bottom="1080" w:left="1080" w:header="720" w:footer="720" w:gutter="0"/>

</xml_diff>